<commit_message>
Added info in README files
</commit_message>
<xml_diff>
--- a/README.docx
+++ b/README.docx
@@ -5,8 +5,14 @@
     <w:p>
       <w:pPr>
         <w:pStyle w:val="Titolo"/>
+        <w:rPr>
+          <w:lang w:val="en-US"/>
+        </w:rPr>
       </w:pPr>
       <w:r>
+        <w:rPr>
+          <w:lang w:val="en-US"/>
+        </w:rPr>
         <w:t>SMART SHOP PROJECT</w:t>
       </w:r>
     </w:p>
@@ -28,13 +34,13 @@
       <w:pPr>
         <w:pStyle w:val="Sottotitolo"/>
         <w:rPr>
-          <w:rStyle w:val="Enfasidelicata"/>
+          <w:rStyle w:val="Enfasigrassetto"/>
           <w:lang w:val="en-US"/>
         </w:rPr>
       </w:pPr>
       <w:r>
         <w:rPr>
-          <w:rStyle w:val="Enfasidelicata"/>
+          <w:rStyle w:val="Enfasigrassetto"/>
           <w:lang w:val="en-US"/>
         </w:rPr>
         <w:t>This software creates dynamic environment conditions to fit people moods in order to generate a more suitable place for purpose of the area.</w:t>
@@ -70,112 +76,417 @@
     <w:p>
       <w:pPr>
         <w:rPr>
+          <w:rStyle w:val="Enfasidelicata"/>
           <w:lang w:val="en-US"/>
         </w:rPr>
       </w:pPr>
       <w:r>
         <w:rPr>
+          <w:rStyle w:val="Enfasidelicata"/>
           <w:lang w:val="en-US"/>
         </w:rPr>
         <w:t xml:space="preserve">It works on sensorial environment conditions like lights, temperature, color and music to generate a more suitable place for the people inside.  Linking this software with sensors and actuators let the system </w:t>
       </w:r>
       <w:r>
         <w:rPr>
+          <w:rStyle w:val="Enfasidelicata"/>
           <w:lang w:val="en-US"/>
         </w:rPr>
         <w:t xml:space="preserve">to control all these </w:t>
       </w:r>
       <w:r>
         <w:rPr>
+          <w:rStyle w:val="Enfasidelicata"/>
           <w:lang w:val="en-US"/>
         </w:rPr>
         <w:t>variables</w:t>
       </w:r>
       <w:r>
         <w:rPr>
+          <w:rStyle w:val="Enfasidelicata"/>
           <w:lang w:val="en-US"/>
         </w:rPr>
         <w:t xml:space="preserve"> and modify </w:t>
       </w:r>
       <w:r>
         <w:rPr>
+          <w:rStyle w:val="Enfasidelicata"/>
           <w:lang w:val="en-US"/>
         </w:rPr>
         <w:t>them</w:t>
       </w:r>
       <w:r>
         <w:rPr>
+          <w:rStyle w:val="Enfasidelicata"/>
           <w:lang w:val="en-US"/>
         </w:rPr>
         <w:t xml:space="preserve"> with a custom logic implemented in a decision service.</w:t>
+      </w:r>
+    </w:p>
+    <w:p>
+      <w:pPr>
+        <w:pStyle w:val="Titolo1"/>
+        <w:rPr>
+          <w:lang w:val="en-US"/>
+        </w:rPr>
+      </w:pPr>
+      <w:r>
+        <w:rPr>
+          <w:lang w:val="en-US"/>
+        </w:rPr>
+        <w:t>Structure</w:t>
+      </w:r>
+    </w:p>
+    <w:p>
+      <w:pPr>
+        <w:rPr>
+          <w:rStyle w:val="Enfasidelicata"/>
+          <w:lang w:val="en-US"/>
+        </w:rPr>
+      </w:pPr>
+      <w:r>
+        <w:rPr>
+          <w:rStyle w:val="Enfasidelicata"/>
+          <w:lang w:val="en-US"/>
+        </w:rPr>
+        <w:t xml:space="preserve">This prototype software deploys </w:t>
+      </w:r>
+      <w:r>
+        <w:rPr>
+          <w:rStyle w:val="Enfasidelicata"/>
+          <w:lang w:val="en-US"/>
+        </w:rPr>
+        <w:t>some</w:t>
+      </w:r>
+      <w:r>
+        <w:rPr>
+          <w:rStyle w:val="Enfasidelicata"/>
+          <w:lang w:val="en-US"/>
+        </w:rPr>
+        <w:t xml:space="preserve"> sample </w:t>
+      </w:r>
+      <w:r>
+        <w:rPr>
+          <w:rStyle w:val="Enfasidelicata"/>
+          <w:b/>
+          <w:bCs/>
+          <w:lang w:val="en-US"/>
+        </w:rPr>
+        <w:t>REST</w:t>
+      </w:r>
+      <w:r>
+        <w:rPr>
+          <w:rStyle w:val="Enfasidelicata"/>
+          <w:b/>
+          <w:bCs/>
+          <w:lang w:val="en-US"/>
+        </w:rPr>
+        <w:t>ful</w:t>
+      </w:r>
+      <w:r>
+        <w:rPr>
+          <w:rStyle w:val="Enfasidelicata"/>
+          <w:b/>
+          <w:bCs/>
+          <w:lang w:val="en-US"/>
+        </w:rPr>
+        <w:t xml:space="preserve"> microservice</w:t>
+      </w:r>
+      <w:r>
+        <w:rPr>
+          <w:rStyle w:val="Enfasidelicata"/>
+          <w:b/>
+          <w:bCs/>
+          <w:lang w:val="en-US"/>
+        </w:rPr>
+        <w:t>s</w:t>
+      </w:r>
+      <w:r>
+        <w:rPr>
+          <w:rStyle w:val="Enfasidelicata"/>
+          <w:b/>
+          <w:bCs/>
+          <w:lang w:val="en-US"/>
+        </w:rPr>
+        <w:t xml:space="preserve"> </w:t>
+      </w:r>
+      <w:r>
+        <w:rPr>
+          <w:rStyle w:val="Enfasidelicata"/>
+          <w:b/>
+          <w:bCs/>
+          <w:lang w:val="en-US"/>
+        </w:rPr>
+        <w:t>that</w:t>
+      </w:r>
+      <w:r>
+        <w:rPr>
+          <w:rStyle w:val="Enfasidelicata"/>
+          <w:b/>
+          <w:bCs/>
+          <w:lang w:val="en-US"/>
+        </w:rPr>
+        <w:t xml:space="preserve"> communicate between HTTP protocol</w:t>
+      </w:r>
+      <w:r>
+        <w:rPr>
+          <w:rStyle w:val="Enfasidelicata"/>
+          <w:lang w:val="en-US"/>
+        </w:rPr>
+        <w:t>.</w:t>
+      </w:r>
+      <w:r>
+        <w:rPr>
+          <w:rStyle w:val="Enfasidelicata"/>
+          <w:lang w:val="en-US"/>
+        </w:rPr>
+        <w:t xml:space="preserve"> The microservices</w:t>
+      </w:r>
+      <w:r>
+        <w:rPr>
+          <w:rStyle w:val="Enfasidelicata"/>
+          <w:lang w:val="en-US"/>
+        </w:rPr>
+        <w:t>’</w:t>
+      </w:r>
+      <w:r>
+        <w:rPr>
+          <w:rStyle w:val="Enfasidelicata"/>
+          <w:lang w:val="en-US"/>
+        </w:rPr>
+        <w:t xml:space="preserve"> net is used to collect all the data from sensors microservices,</w:t>
+      </w:r>
+      <w:r>
+        <w:rPr>
+          <w:rStyle w:val="Enfasidelicata"/>
+          <w:lang w:val="en-US"/>
+        </w:rPr>
+        <w:t xml:space="preserve"> to process them in a decision service and to communicate</w:t>
+      </w:r>
+      <w:r>
+        <w:rPr>
+          <w:rStyle w:val="Enfasidelicata"/>
+          <w:lang w:val="en-US"/>
+        </w:rPr>
+        <w:t xml:space="preserve"> </w:t>
+      </w:r>
+      <w:r>
+        <w:rPr>
+          <w:rStyle w:val="Enfasidelicata"/>
+          <w:lang w:val="en-US"/>
+        </w:rPr>
+        <w:t>to actuator microservices</w:t>
+      </w:r>
+      <w:r>
+        <w:rPr>
+          <w:rStyle w:val="Enfasidelicata"/>
+          <w:lang w:val="en-US"/>
+        </w:rPr>
+        <w:t xml:space="preserve"> the action needed.</w:t>
+      </w:r>
+    </w:p>
+    <w:p>
+      <w:pPr>
+        <w:pStyle w:val="Paragrafoelenco"/>
+        <w:rPr>
+          <w:lang w:val="en-US"/>
+        </w:rPr>
+      </w:pPr>
+      <w:r>
+        <w:rPr>
+          <w:lang w:val="en-US"/>
+        </w:rPr>
+        <w:t>What’s</w:t>
+      </w:r>
+      <w:r>
+        <w:rPr>
+          <w:lang w:val="en-US"/>
+        </w:rPr>
+        <w:t xml:space="preserve"> a REST</w:t>
+      </w:r>
+      <w:r>
+        <w:rPr>
+          <w:lang w:val="en-US"/>
+        </w:rPr>
+        <w:t>ful</w:t>
+      </w:r>
+      <w:r>
+        <w:rPr>
+          <w:lang w:val="en-US"/>
+        </w:rPr>
+        <w:t xml:space="preserve"> </w:t>
+      </w:r>
+      <w:r>
+        <w:rPr>
+          <w:lang w:val="en-US"/>
+        </w:rPr>
+        <w:t>microservice</w:t>
+      </w:r>
+      <w:r>
+        <w:rPr>
+          <w:lang w:val="en-US"/>
+        </w:rPr>
+        <w:t>?</w:t>
+      </w:r>
+    </w:p>
+    <w:p>
+      <w:pPr>
+        <w:rPr>
+          <w:lang w:val="en-US"/>
+        </w:rPr>
+      </w:pPr>
+      <w:r>
+        <w:rPr>
+          <w:lang w:val="en-US"/>
+        </w:rPr>
+        <w:t>A RESTful web microservice implements REST architecture.</w:t>
+      </w:r>
+      <w:r>
+        <w:rPr>
+          <w:lang w:val="en-US"/>
+        </w:rPr>
+        <w:br/>
+      </w:r>
+      <w:r>
+        <w:rPr>
+          <w:lang w:val="en-US"/>
+        </w:rPr>
+        <w:t xml:space="preserve">REST means “Representational State Transfer” and </w:t>
+      </w:r>
+      <w:r>
+        <w:rPr>
+          <w:lang w:val="en-US"/>
+        </w:rPr>
+        <w:t xml:space="preserve">it </w:t>
+      </w:r>
+      <w:r>
+        <w:rPr>
+          <w:lang w:val="en-US"/>
+        </w:rPr>
+        <w:t xml:space="preserve">is </w:t>
+      </w:r>
+      <w:r>
+        <w:rPr>
+          <w:lang w:val="en-US"/>
+        </w:rPr>
+        <w:t>an “architectural style”. A REST architecture has</w:t>
+      </w:r>
+      <w:r>
+        <w:rPr>
+          <w:lang w:val="en-US"/>
+        </w:rPr>
+        <w:t xml:space="preserve"> a</w:t>
+      </w:r>
+      <w:r>
+        <w:rPr>
+          <w:lang w:val="en-US"/>
+        </w:rPr>
+        <w:t xml:space="preserve"> </w:t>
+      </w:r>
+      <w:r>
+        <w:rPr>
+          <w:b/>
+          <w:bCs/>
+          <w:lang w:val="en-US"/>
+        </w:rPr>
+        <w:t>complete independent logic for server and client</w:t>
+      </w:r>
+      <w:r>
+        <w:rPr>
+          <w:lang w:val="en-US"/>
+        </w:rPr>
+        <w:t xml:space="preserve"> and the communication between client and server is </w:t>
+      </w:r>
+      <w:r>
+        <w:rPr>
+          <w:b/>
+          <w:bCs/>
+          <w:lang w:val="en-US"/>
+        </w:rPr>
+        <w:t>stateless</w:t>
+      </w:r>
+      <w:r>
+        <w:rPr>
+          <w:lang w:val="en-US"/>
+        </w:rPr>
+        <w:t xml:space="preserve">: every message sent by a client to the server must be like it is his first message, not related to previous communication. </w:t>
+      </w:r>
+    </w:p>
+    <w:p>
+      <w:pPr>
+        <w:pStyle w:val="Paragrafoelenco"/>
+        <w:rPr>
+          <w:lang w:val="en-US"/>
+        </w:rPr>
+      </w:pPr>
+      <w:r>
+        <w:rPr>
+          <w:lang w:val="en-US"/>
+        </w:rPr>
+        <w:t xml:space="preserve">Why </w:t>
+      </w:r>
+      <w:r>
+        <w:rPr>
+          <w:lang w:val="en-US"/>
+        </w:rPr>
+        <w:t>choose</w:t>
+      </w:r>
+      <w:r>
+        <w:rPr>
+          <w:lang w:val="en-US"/>
+        </w:rPr>
+        <w:t xml:space="preserve"> REST architecture?</w:t>
+      </w:r>
+    </w:p>
+    <w:p>
+      <w:pPr>
+        <w:rPr>
+          <w:lang w:val="en-US"/>
+        </w:rPr>
+      </w:pPr>
+      <w:r>
+        <w:rPr>
+          <w:lang w:val="en-US"/>
+        </w:rPr>
+        <w:t xml:space="preserve">The most important advantages of REST are </w:t>
+      </w:r>
+      <w:r>
+        <w:rPr>
+          <w:b/>
+          <w:bCs/>
+          <w:lang w:val="en-US"/>
+        </w:rPr>
+        <w:t>reliability and scalability</w:t>
+      </w:r>
+      <w:r>
+        <w:rPr>
+          <w:lang w:val="en-US"/>
+        </w:rPr>
+        <w:t xml:space="preserve"> due to the clear separation between client and server and their complete independent deployment. This let also to use </w:t>
+      </w:r>
+      <w:r>
+        <w:rPr>
+          <w:b/>
+          <w:bCs/>
+          <w:lang w:val="en-US"/>
+        </w:rPr>
+        <w:t>different code languages and specific technologies for each service</w:t>
+      </w:r>
+      <w:r>
+        <w:rPr>
+          <w:lang w:val="en-US"/>
+        </w:rPr>
+        <w:t>.</w:t>
       </w:r>
       <w:bookmarkStart w:id="0" w:name="_GoBack"/>
       <w:bookmarkEnd w:id="0"/>
     </w:p>
     <w:p>
       <w:pPr>
-        <w:pStyle w:val="Titolo1"/>
         <w:rPr>
           <w:lang w:val="en-US"/>
         </w:rPr>
       </w:pPr>
-      <w:r>
-        <w:rPr>
-          <w:lang w:val="en-US"/>
-        </w:rPr>
-        <w:t>Structure</w:t>
-      </w:r>
-    </w:p>
-    <w:p>
-      <w:pPr>
-        <w:rPr>
-          <w:lang w:val="en-US"/>
-        </w:rPr>
-      </w:pPr>
-      <w:r>
-        <w:rPr>
-          <w:lang w:val="en-US"/>
-        </w:rPr>
-        <w:t xml:space="preserve">This prototype software deploys a sample </w:t>
-      </w:r>
-      <w:r>
-        <w:rPr>
-          <w:b/>
-          <w:bCs/>
-          <w:lang w:val="en-US"/>
-        </w:rPr>
-        <w:t>REST microservice architecture</w:t>
-      </w:r>
-      <w:r>
-        <w:rPr>
-          <w:lang w:val="en-US"/>
-        </w:rPr>
-        <w:t xml:space="preserve"> which allows </w:t>
-      </w:r>
-      <w:r>
-        <w:rPr>
-          <w:lang w:val="en-US"/>
-        </w:rPr>
-        <w:t>different microservice</w:t>
-      </w:r>
-      <w:r>
-        <w:rPr>
-          <w:lang w:val="en-US"/>
-        </w:rPr>
-        <w:t xml:space="preserve"> to communicate between HTTP protocol.</w:t>
-      </w:r>
-      <w:r>
-        <w:rPr>
-          <w:lang w:val="en-US"/>
-        </w:rPr>
-        <w:t xml:space="preserve"> The microservices net is used to collect all the data from sensors microservices,</w:t>
-      </w:r>
-      <w:r>
-        <w:rPr>
-          <w:lang w:val="en-US"/>
-        </w:rPr>
-        <w:t xml:space="preserve"> to process them in a decision service and to communicate the action needed to actuator microservices.</w:t>
-      </w:r>
     </w:p>
     <w:p>
       <w:pPr>
@@ -1230,6 +1541,17 @@
       <w:outlineLvl w:val="9"/>
     </w:pPr>
   </w:style>
+  <w:style w:type="paragraph" w:styleId="Paragrafoelenco">
+    <w:name w:val="List Paragraph"/>
+    <w:basedOn w:val="Normale"/>
+    <w:uiPriority w:val="34"/>
+    <w:qFormat/>
+    <w:rsid w:val="008333EF"/>
+    <w:pPr>
+      <w:ind w:left="720"/>
+      <w:contextualSpacing/>
+    </w:pPr>
+  </w:style>
 </w:styles>
 </file>
 

</xml_diff>